<commit_message>
Prepared Balancing Test Ran Main Regressions
Outputs align with Replication

Wald tests not completed.Need to revisit.
</commit_message>
<xml_diff>
--- a/0_Project_Management/Replication Paper/Replication Paper Summary.docx
+++ b/0_Project_Management/Replication Paper/Replication Paper Summary.docx
@@ -7,7 +7,13 @@
         <w:pStyle w:val="Heading1"/>
       </w:pPr>
       <w:r>
-        <w:t xml:space="preserve">Paper Summary: Wager &amp; Athey (2018) </w:t>
+        <w:t xml:space="preserve">Paper Summary: </w:t>
+      </w:r>
+      <w:r>
+        <w:t>Belissa et al. (2019)</w:t>
+      </w:r>
+      <w:r>
+        <w:t xml:space="preserve"> </w:t>
       </w:r>
     </w:p>
     <w:p>
@@ -184,88 +190,6 @@
       </w:r>
     </w:p>
     <w:p>
-      <w:r>
-        <w:t>The paper introduces a nonparametric method for estimating heterogeneous treatment effects</w:t>
-      </w:r>
-      <w:r>
-        <w:t xml:space="preserve"> in large datasets</w:t>
-      </w:r>
-      <w:r>
-        <w:t>. The proposed method uses ideas from the machine learning literature to improve the performance of classical methods with many covariates.</w:t>
-      </w:r>
-    </w:p>
-    <w:p>
-      <w:r>
-        <w:t>Classical approaches to the nonparametric estimation of heterogeneous treatment effects, such as nearest neighbo</w:t>
-      </w:r>
-      <w:r>
-        <w:t>u</w:t>
-      </w:r>
-      <w:r>
-        <w:t>r matching, kernel methods, and series estimation, perform well in applications with a small number of covariates but quickly break down as the number of covariates increases. The proposed method focuses on a family of algorithms introduced by Breiman (2001a) that allow for flexible mode</w:t>
-      </w:r>
-      <w:r>
-        <w:t>l</w:t>
-      </w:r>
-      <w:r>
-        <w:t xml:space="preserve">ling of interactions in high dimensions. It builds </w:t>
-      </w:r>
-      <w:r>
-        <w:t>many</w:t>
-      </w:r>
-      <w:r>
-        <w:t xml:space="preserve"> regression trees and averages predictions, </w:t>
-      </w:r>
-      <w:r>
-        <w:t>like</w:t>
-      </w:r>
-      <w:r>
-        <w:t xml:space="preserve"> kernels and nearest neighbo</w:t>
-      </w:r>
-      <w:r>
-        <w:t>u</w:t>
-      </w:r>
-      <w:r>
-        <w:t xml:space="preserve">r matching. However, the random forests </w:t>
-      </w:r>
-      <w:r>
-        <w:lastRenderedPageBreak/>
-        <w:t xml:space="preserve">used in this method have a data-driven way of determining which nearby observations receive more weight, which is </w:t>
-      </w:r>
-      <w:r>
-        <w:t>essential</w:t>
-      </w:r>
-      <w:r>
-        <w:t xml:space="preserve"> in environments with complex interactions among covariates.</w:t>
-      </w:r>
-    </w:p>
-    <w:p>
-      <w:r>
-        <w:t xml:space="preserve">The proposed method provides a data-driven way of determining which nearby observations receive more weight, </w:t>
-      </w:r>
-      <w:r>
-        <w:t>which is essential</w:t>
-      </w:r>
-      <w:r>
-        <w:t xml:space="preserve"> in environments with complex interactions among covariates. This new method has the potential to facilitate the exploration of heterogeneous treatment effects and provide researchers with more robust insights into treatment effects.</w:t>
-      </w:r>
-      <w:r>
-        <w:t xml:space="preserve"> However, the authors must show that the estimator is consistent with a well-understood asymptotic sampling distribution to establish confidence intervals for causal </w:t>
-      </w:r>
-      <w:r>
-        <w:t>I</w:t>
-      </w:r>
-      <w:r>
-        <w:t xml:space="preserve">nference. The article's main contribution is an asymptotic normality theory enabling statistical </w:t>
-      </w:r>
-      <w:r>
-        <w:t>I</w:t>
-      </w:r>
-      <w:r>
-        <w:t>nference.</w:t>
-      </w:r>
-    </w:p>
-    <w:p>
       <w:pPr>
         <w:pStyle w:val="Heading1"/>
       </w:pPr>
@@ -307,143 +231,6 @@
     </w:p>
     <w:p>
       <w:pPr>
-        <w:jc w:val="both"/>
-      </w:pPr>
-      <w:r>
-        <w:t>The paper proposes an extension of the random forest method for estimating causal effects in observational studies. The key idea is to build causal trees, which are decision trees that partition the data based on the causal effect of a specific feature. These trees can then be aggregated to create a causal forest, which provides an estimate of the treatment effect.</w:t>
-      </w:r>
-    </w:p>
-    <w:p>
-      <w:pPr>
-        <w:jc w:val="both"/>
-      </w:pPr>
-      <w:r>
-        <w:t>To ensure that the causal trees and forest are valid, several conditions need to be met. First, the subsample splits used to create the trees should not incorporate information on the outcomes. This condition ensures that the trees are asymptotically unbiased and consistent. Additionally, there should be enough treatment and control units near a test point for statistical inference.</w:t>
-      </w:r>
-    </w:p>
-    <w:p>
-      <w:pPr>
-        <w:jc w:val="both"/>
-      </w:pPr>
-      <w:r>
-        <w:t>For statistical inference, the asymptotic distribution of the predictions made by the causal forest needs to be understood. The paper shows that the predictions are Gaussian and unbiased, and the variance can be estimated using infinitesimal jackknife for random forests. This method assumes that the Monte Carlo variability of the forest does not matter, only random treatment assignment.</w:t>
-      </w:r>
-    </w:p>
-    <w:p>
-      <w:pPr>
-        <w:jc w:val="both"/>
-      </w:pPr>
-      <w:r>
-        <w:t>The validity of the results relies on the individual trees being honest, which means that the training subsamples are obtained in response to within-leaf effects or decide where to put splits, but not both. The paper proposes two algorithms that satisfy this condition: Double-Sample and Propensity Score.</w:t>
-      </w:r>
-    </w:p>
-    <w:p>
-      <w:pPr>
-        <w:jc w:val="both"/>
-      </w:pPr>
-      <w:r>
-        <w:t>The Double-Sample algorithm achieves honesty by splitting the sample in two: one is used to place splits, and the other is used to do within-leaf estimation. This eliminates bias and allows confidence intervals to be formed. Additionally, it reduces the mean squares error.</w:t>
-      </w:r>
-    </w:p>
-    <w:p>
-      <w:pPr>
-        <w:jc w:val="both"/>
-      </w:pPr>
-      <w:r>
-        <w:t>The Propensity Score algorithm estimates the probability of treatment assignment given the observed covariates and uses this probability to create weights for each observation. The weights are then used to create subsamples that are used to estimate the treatment effect. This algorithm has the advantage of being more flexible and not requiring a split in the sample, but it relies on the assumption that the propensity score model is correctly specified.</w:t>
-      </w:r>
-    </w:p>
-    <w:p>
-      <w:pPr>
-        <w:jc w:val="both"/>
-      </w:pPr>
-      <w:r>
-        <w:t>In summary, the paper proposes an extension of the random forest method for estimating causal effects in observational studies. The causal trees and forest are valid under certain conditions, and two algorithms are proposed to ensure the individual trees are honest. The proposed method has advantages in handling complex relationships between features and outcomes, and can be used with a variety of data types. Additionally, the method is robust to mis-specification, reducing variance and leading to more accurate predictions.</w:t>
-      </w:r>
-    </w:p>
-    <w:p>
-      <w:pPr>
-        <w:jc w:val="both"/>
-      </w:pPr>
-      <w:r>
-        <w:lastRenderedPageBreak/>
-        <w:t>Keywords:</w:t>
-      </w:r>
-    </w:p>
-    <w:p>
-      <w:pPr>
-        <w:numPr>
-          <w:ilvl w:val="0"/>
-          <w:numId w:val="10"/>
-        </w:numPr>
-        <w:jc w:val="both"/>
-      </w:pPr>
-      <w:r>
-        <w:t>Observations (data points): The process of building a causal forest begins with a set of observations or data points, each of which has a set of features and an associated outcome variable. The goal is to estimate the causal effect of one or more features on the outcome.</w:t>
-      </w:r>
-    </w:p>
-    <w:p>
-      <w:pPr>
-        <w:numPr>
-          <w:ilvl w:val="0"/>
-          <w:numId w:val="10"/>
-        </w:numPr>
-        <w:jc w:val="both"/>
-      </w:pPr>
-      <w:r>
-        <w:t>Leaves: The data points are recursively partitioned into smaller subsets called leaves, using a procedure such as Double-Sample or Propensity Score. Each leaf contains a small number of data points with similar feature values. The key assumption is that within each leaf, the outcomes are roughly identically distributed.</w:t>
-      </w:r>
-    </w:p>
-    <w:p>
-      <w:pPr>
-        <w:numPr>
-          <w:ilvl w:val="0"/>
-          <w:numId w:val="10"/>
-        </w:numPr>
-        <w:jc w:val="both"/>
-      </w:pPr>
-      <w:r>
-        <w:t>Trees: Each leaf is associated with a decision tree that predicts the outcome based on the features of the data points within the leaf. The decision tree is built using a subset of the data points, with different subsets used for each leaf. The goal is to build a tree that accurately predicts the outcomes within each leaf.</w:t>
-      </w:r>
-    </w:p>
-    <w:p>
-      <w:pPr>
-        <w:numPr>
-          <w:ilvl w:val="0"/>
-          <w:numId w:val="10"/>
-        </w:numPr>
-        <w:jc w:val="both"/>
-      </w:pPr>
-      <w:r>
-        <w:t>Pairs: The trees are used to estimate the causal effect of the features of interest on the outcome variable. This is done by comparing pairs of data points with similar feature values but different treatments, where the treatment is the feature of interest. The pairs are constructed using the trees, so that the treatment and control groups are similar in all other respects.</w:t>
-      </w:r>
-    </w:p>
-    <w:p>
-      <w:pPr>
-        <w:numPr>
-          <w:ilvl w:val="0"/>
-          <w:numId w:val="10"/>
-        </w:numPr>
-        <w:jc w:val="both"/>
-      </w:pPr>
-      <w:r>
-        <w:t>Forest: The trees can be combined to form a causal forest, which is a collection of decision trees that estimate the causal effect of the features on the outcome. Each tree in the forest is built using a different subset of the data points and a different set of leaves, so that each tree provides a different estimate of the causal effect.</w:t>
-      </w:r>
-    </w:p>
-    <w:p>
-      <w:pPr>
-        <w:numPr>
-          <w:ilvl w:val="0"/>
-          <w:numId w:val="10"/>
-        </w:numPr>
-        <w:jc w:val="both"/>
-      </w:pPr>
-      <w:r>
-        <w:t>Advantages: The advantage of using a causal forest is that it is robust to mis-specification and can handle complex relationships between the features and the outcome. The forest approach produces many decent-looking trees and averages their predictions, rather than optimizing a single model. This approach reduces variance and smooths decision boundaries, which can lead to more accurate predictions. Additionally, the causal forest method can be used with a variety of data types and is flexible enough to handle a range of research questions.</w:t>
-      </w:r>
-    </w:p>
-    <w:p>
-      <w:pPr>
         <w:rPr>
           <w:b/>
           <w:bCs/>
@@ -458,6 +245,7 @@
         <w:rPr>
           <w:highlight w:val="red"/>
         </w:rPr>
+        <w:lastRenderedPageBreak/>
         <w:t>Results</w:t>
       </w:r>
     </w:p>
@@ -476,35 +264,6 @@
         <w:t>If the paper presents any results, describe them briefly. If the results are unavailable, explain how to evaluate the new method's performance and what performance improvements can be expected.</w:t>
       </w:r>
     </w:p>
-    <w:p>
-      <w:r>
-        <w:t>The paper "Estimation and Inference of Heterogeneous Treatment Effects using Random Forests" provides simulation results and empirical examples to evaluate the performance of the proposed method. To evaluate the performance of the method, the first step is to choose a dataset where the treatment effect is expected to be heterogeneous, and where the true treatment effect is known or can be estimated using a different method. The dataset should then be split into a training set and a test set to avoid overfitting the model.</w:t>
-      </w:r>
-    </w:p>
-    <w:p>
-      <w:r>
-        <w:t xml:space="preserve">The next step is to fit the random forest model on the training set using the proposed method to estimate the treatment effect. This involves predicting the outcome of interest for both treated and </w:t>
-      </w:r>
-      <w:r>
-        <w:lastRenderedPageBreak/>
-        <w:t>untreated individuals using the random forest model and then taking the difference in predictions to estimate the treatment effect. Once the model has been fit on the training data, the performance of the model can be evaluated on the test set by comparing the predicted treatment effect to the true treatment effect. This can be done using metrics such as mean squared error, mean absolute error, or R-squared.</w:t>
-      </w:r>
-    </w:p>
-    <w:p>
-      <w:r>
-        <w:t>To further evaluate the performance of the proposed method, it is essential to compare its performance to other methods for estimating heterogeneous treatment effects. Methods like linear regression, propensity score matching, or instrumental variables regression can be used on the same dataset, and their performance metrics can be compared. Sensitivity analyses can also be conducted to evaluate the robustness of the results to different model specifications, such as the number of trees in the random forest, the choice of tuning parameters, or the inclusion of different sets of covariates.</w:t>
-      </w:r>
-    </w:p>
-    <w:p>
-      <w:r>
-        <w:t>The paper presented several empirical examples where the proposed method was applied to real-world datasets. For instance, the study looked at the impact of a job training program on employment outcomes for low-income individuals. The results showed that the program had a positive effect on employment, but the effect varied depending on the individual's demographic characteristics. The results suggested that the proposed method can be a useful tool for estimating heterogeneous treatment effects in a variety of settings.</w:t>
-      </w:r>
-    </w:p>
-    <w:p>
-      <w:r>
-        <w:t>In conclusion, the proposed method for estimating heterogeneous treatment effects using random forests can be evaluated by comparing its performance to other methods, conducting sensitivity analyses, and interpreting the results in the specific dataset and context. If the method performs well and produces accurate estimates of the treatment effect, it can be concluded that the method is a useful tool for estimating heterogeneous treatment effects in similar settings. If the method does not perform well, it may be necessary to refine the model specifications or explore alternative methods.</w:t>
-      </w:r>
-    </w:p>
     <w:p/>
     <w:p>
       <w:pPr>
@@ -533,94 +292,6 @@
       </w:r>
     </w:p>
     <w:p>
-      <w:r>
-        <w:t>To implement the method presented in the paper "Estimation and Inference of Heterogeneous Treatment Effects using Random Forests," you will need to follow these practical steps:</w:t>
-      </w:r>
-    </w:p>
-    <w:p>
-      <w:pPr>
-        <w:numPr>
-          <w:ilvl w:val="0"/>
-          <w:numId w:val="11"/>
-        </w:numPr>
-      </w:pPr>
-      <w:r>
-        <w:t>Prepare your dataset: Ensure that your dataset has the necessary variables required for the analysis. The dataset should include information on the treatment status, outcome variable, and other covariates that may affect the treatment effect.</w:t>
-      </w:r>
-    </w:p>
-    <w:p>
-      <w:pPr>
-        <w:numPr>
-          <w:ilvl w:val="0"/>
-          <w:numId w:val="11"/>
-        </w:numPr>
-      </w:pPr>
-      <w:r>
-        <w:t>Split the dataset: Split your dataset into a training set and a test set. The training set will be used to fit the model, and the test set will be used to evaluate the model's performance.</w:t>
-      </w:r>
-    </w:p>
-    <w:p>
-      <w:pPr>
-        <w:numPr>
-          <w:ilvl w:val="0"/>
-          <w:numId w:val="11"/>
-        </w:numPr>
-      </w:pPr>
-      <w:r>
-        <w:t>Fit the random forest model: Using the training set, fit the random forest model to estimate the treatment effect. The proposed method involves predicting the outcome of interest for both treated and untreated individuals using the random forest model, and then taking the difference in predictions to estimate the treatment effect.</w:t>
-      </w:r>
-    </w:p>
-    <w:p>
-      <w:pPr>
-        <w:numPr>
-          <w:ilvl w:val="0"/>
-          <w:numId w:val="11"/>
-        </w:numPr>
-      </w:pPr>
-      <w:r>
-        <w:lastRenderedPageBreak/>
-        <w:t>Evaluate the model: Evaluate the performance of the model on the test set by comparing the predicted treatment effect to the true treatment effect. This can be done using metrics such as mean squared error, mean absolute error, or R-squared.</w:t>
-      </w:r>
-    </w:p>
-    <w:p>
-      <w:pPr>
-        <w:numPr>
-          <w:ilvl w:val="0"/>
-          <w:numId w:val="11"/>
-        </w:numPr>
-      </w:pPr>
-      <w:r>
-        <w:t>Compare with other methods: Compare the performance of the random forest model with other methods for estimating heterogeneous treatment effects, such as linear regression, propensity score matching, or instrumental variables regression. This can be done by running these methods on the same dataset and comparing their performance metrics.</w:t>
-      </w:r>
-    </w:p>
-    <w:p>
-      <w:pPr>
-        <w:numPr>
-          <w:ilvl w:val="0"/>
-          <w:numId w:val="11"/>
-        </w:numPr>
-      </w:pPr>
-      <w:r>
-        <w:t>Conduct sensitivity analysis: Conduct sensitivity analyses to evaluate the robustness of the results to different model specifications, such as the number of trees in the random forest, the choice of tuning parameters, or the inclusion of different sets of covariates.</w:t>
-      </w:r>
-    </w:p>
-    <w:p>
-      <w:pPr>
-        <w:numPr>
-          <w:ilvl w:val="0"/>
-          <w:numId w:val="11"/>
-        </w:numPr>
-      </w:pPr>
-      <w:r>
-        <w:t>Interpret the results: Once the results have been obtained, interpret the findings and draw conclusions about the usefulness of the proposed method for estimating heterogeneous treatment effects in the specific dataset and context.</w:t>
-      </w:r>
-    </w:p>
-    <w:p>
-      <w:r>
-        <w:t>It is important to note that implementing this method requires knowledge and experience in statistics and programming. Therefore, it may be helpful to seek guidance from a statistician or data scientist if you are not familiar with these methods.</w:t>
-      </w:r>
-    </w:p>
-    <w:p>
       <w:pPr>
         <w:rPr>
           <w:b/>
@@ -655,37 +326,6 @@
       </w:r>
     </w:p>
     <w:p>
-      <w:r>
-        <w:t>If the true causal effect is unknown, the evaluation of the new method's effectiveness in a real-world scenario becomes more challenging. In this case, one possible approach is to compare the results obtained by the new method to those obtained by existing methods, and assess the consistency and plausibility of the estimates.</w:t>
-      </w:r>
-    </w:p>
-    <w:p>
-      <w:r>
-        <w:t>To do this, we could start by identifying a dataset where treatment effects are likely to be heterogeneous, and where the outcomes of both treated and untreated individuals are available. We could then split the data into training and test sets, and apply the new method to the training set to estimate the treatment effects. We could also apply other existing methods, such as linear regression or propensity score matching, to the same dataset to estimate the treatment effects.</w:t>
-      </w:r>
-    </w:p>
-    <w:p>
-      <w:r>
-        <w:t>Once the estimates have been obtained, we could compare them across methods and assess their consistency and plausibility. For example, if the new method consistently produces estimates that are larger or smaller than those obtained by other methods, this could suggest that the method is biased. Similarly, if the new method produces estimates that are highly variable or unstable, this could indicate that the method is not robust.</w:t>
-      </w:r>
-    </w:p>
-    <w:p>
-      <w:r>
-        <w:t>In addition to comparing estimates across methods, we could also evaluate the predictive performance of the new method by assessing its ability to predict outcomes for new individuals who were not included in the original dataset. This could be done by using the model fitted on the training set to predict outcomes for individuals in the test set, and then comparing the predicted outcomes to the observed outcomes.</w:t>
-      </w:r>
-    </w:p>
-    <w:p>
-      <w:r>
-        <w:lastRenderedPageBreak/>
-        <w:t>To evaluate the effectiveness of the new method, we could use a variety of metrics, such as mean squared error, mean absolute error, or R-squared, to compare the performance of the new method to that of existing methods. We could also conduct sensitivity analyses to assess the robustness of the estimates to different model specifications or assumptions, such as the choice of tuning parameters or the inclusion of different sets of covariates.</w:t>
-      </w:r>
-    </w:p>
-    <w:p>
-      <w:r>
-        <w:t>Overall, while the evaluation of the new method's effectiveness in the absence of a true causal effect is more challenging, it is still possible to compare the performance of the new method to that of existing methods and assess the consistency and plausibility of the estimates obtained.</w:t>
-      </w:r>
-    </w:p>
-    <w:p>
       <w:pPr>
         <w:rPr>
           <w:b/>
@@ -733,39 +373,6 @@
         <w:t>e the key benefits of the new method and its potential impact on the field. Discuss any limitations or future research directions.</w:t>
       </w:r>
     </w:p>
-    <w:p>
-      <w:r>
-        <w:t>The article introduces a new nonparametric method for estimating treatment effects that allow for data-driven selection and maintains unbiased point estimates and valid confidence intervals. The method is adaptive and can handle large-scale applications. The proposed method uses a combination of honest trees and subsampling mechanisms of random forests to address selection bias. The new method has better mean-square error than classical methods while achieving nominal coverage in moderate sample sizes.</w:t>
-      </w:r>
-    </w:p>
-    <w:p>
-      <w:r>
-        <w:t>However, the current results only provide pointwise confidence intervals, and future research is needed to extend the theory to global functional estimation. Additionally, nearest-neighbo</w:t>
-      </w:r>
-      <w:r>
-        <w:t>u</w:t>
-      </w:r>
-      <w:r>
-        <w:t>r nonparametric estimators suffer from bias at the boundaries of the support feature space</w:t>
-      </w:r>
-      <w:r>
-        <w:t>. A</w:t>
-      </w:r>
-      <w:r>
-        <w:t xml:space="preserve"> systematic approach to trimming at the boundaries and correcting this bias would improve confidence interval coverage.</w:t>
-      </w:r>
-    </w:p>
-    <w:p>
-      <w:r>
-        <w:t xml:space="preserve">Overall, this new method has the potential to significantly impact the field of treatment effect estimation by providing more accurate and precise estimates in large-scale applications. However, further research is needed to address the limitations and expand the </w:t>
-      </w:r>
-      <w:r>
-        <w:t>method's scope</w:t>
-      </w:r>
-      <w:r>
-        <w:t>.</w:t>
-      </w:r>
-    </w:p>
     <w:p/>
     <w:p>
       <w:pPr>
@@ -788,6 +395,711 @@
           <w:bCs/>
         </w:rPr>
         <w:t>Include a list of references cited in the paper, following the appropriate citation style.</w:t>
+      </w:r>
+    </w:p>
+    <w:p/>
+    <w:p/>
+    <w:p>
+      <w:pPr>
+        <w:pStyle w:val="Heading1"/>
+      </w:pPr>
+      <w:r>
+        <w:t>Abstract - Introduction - Conclusion analysis</w:t>
+      </w:r>
+    </w:p>
+    <w:p>
+      <w:pPr>
+        <w:pStyle w:val="Heading2"/>
+      </w:pPr>
+      <w:r>
+        <w:t>Abstract</w:t>
+      </w:r>
+    </w:p>
+    <w:p>
+      <w:pPr>
+        <w:pStyle w:val="Heading3"/>
+      </w:pPr>
+      <w:r>
+        <w:rPr>
+          <w:rStyle w:val="Strong"/>
+          <w:b w:val="0"/>
+          <w:bCs w:val="0"/>
+        </w:rPr>
+        <w:t>What do we know?</w:t>
+      </w:r>
+    </w:p>
+    <w:p>
+      <w:pPr>
+        <w:pStyle w:val="NormalWeb"/>
+      </w:pPr>
+      <w:r>
+        <w:t>For three reasons, agricultural producers do not use index-based insurance on crop yields:</w:t>
+      </w:r>
+    </w:p>
+    <w:p>
+      <w:pPr>
+        <w:pStyle w:val="NormalWeb"/>
+      </w:pPr>
+      <w:r>
+        <w:t>(1) Liquidity constraints prevent access.</w:t>
+      </w:r>
+    </w:p>
+    <w:p>
+      <w:pPr>
+        <w:pStyle w:val="NormalWeb"/>
+      </w:pPr>
+      <w:r>
+        <w:t>(2) Producers do not trust insurance providers.</w:t>
+      </w:r>
+    </w:p>
+    <w:p>
+      <w:pPr>
+        <w:pStyle w:val="NormalWeb"/>
+      </w:pPr>
+      <w:r>
+        <w:t>(3) Producers do not understand the product.</w:t>
+      </w:r>
+    </w:p>
+    <w:p>
+      <w:pPr>
+        <w:pStyle w:val="NormalWeb"/>
+      </w:pPr>
+      <w:r>
+        <w:t xml:space="preserve">We report the results of a drought insurance experiment in Ethiopia, and examine whether uptake of index-based insurance is enhanced if we allow farmers to pay after harvest </w:t>
+      </w:r>
+      <w:r>
+        <w:lastRenderedPageBreak/>
+        <w:t>(addressing a liquidity constraint). We also test to what extent uptake can be enhanced by promoting insurance via informal risk-sharing institutions (Iddirs), to reduce trust and information problems.</w:t>
+      </w:r>
+    </w:p>
+    <w:p>
+      <w:pPr>
+        <w:pStyle w:val="NormalWeb"/>
+      </w:pPr>
+      <w:r>
+        <w:t>page 269</w:t>
+      </w:r>
+    </w:p>
+    <w:p>
+      <w:pPr>
+        <w:pStyle w:val="Heading3"/>
+      </w:pPr>
+      <w:r>
+        <w:rPr>
+          <w:rStyle w:val="Strong"/>
+          <w:b w:val="0"/>
+          <w:bCs w:val="0"/>
+        </w:rPr>
+        <w:t>What don’t we know?</w:t>
+      </w:r>
+    </w:p>
+    <w:p>
+      <w:pPr>
+        <w:pStyle w:val="NormalWeb"/>
+      </w:pPr>
+      <w:r>
+        <w:t>Will insurance uptake increase if premium payments are aligned with producer harvest/income?</w:t>
+      </w:r>
+    </w:p>
+    <w:p>
+      <w:pPr>
+        <w:pStyle w:val="NormalWeb"/>
+      </w:pPr>
+      <w:r>
+        <w:t>examine whether uptake of index-based insurance is enhanced if we allow farmers to pay after harvest (addressing a liquidity constraint).</w:t>
+      </w:r>
+    </w:p>
+    <w:p>
+      <w:pPr>
+        <w:pStyle w:val="NormalWeb"/>
+      </w:pPr>
+      <w:r>
+        <w:t>Are producers more likely to take out drought insurance if provided locally?</w:t>
+      </w:r>
+    </w:p>
+    <w:p>
+      <w:pPr>
+        <w:pStyle w:val="NormalWeb"/>
+      </w:pPr>
+      <w:r>
+        <w:t>to what extent uptake can be enhanced by promoting insurance via informal risk-sharing institutions (Iddirs), to reduce trust and information problems</w:t>
+      </w:r>
+    </w:p>
+    <w:p>
+      <w:pPr>
+        <w:pStyle w:val="NormalWeb"/>
+      </w:pPr>
+      <w:r>
+        <w:t>Why are default rates high and concentrated in a small number of Iddirs?</w:t>
+      </w:r>
+    </w:p>
+    <w:p>
+      <w:pPr>
+        <w:pStyle w:val="NormalWeb"/>
+      </w:pPr>
+      <w:r>
+        <w:t>default rates associated with delayed payments are relatively high and concentrated in a small number of Iddirs – potentially compromising the economic viability of the novel product.</w:t>
+      </w:r>
+    </w:p>
+    <w:p>
+      <w:pPr>
+        <w:pStyle w:val="NormalWeb"/>
+      </w:pPr>
+      <w:r>
+        <w:t>page 269</w:t>
+      </w:r>
+    </w:p>
+    <w:p>
+      <w:pPr>
+        <w:pStyle w:val="Heading3"/>
+      </w:pPr>
+      <w:r>
+        <w:rPr>
+          <w:rStyle w:val="Strong"/>
+          <w:b w:val="0"/>
+          <w:bCs w:val="0"/>
+        </w:rPr>
+        <w:t>How does the author go about answering that question?</w:t>
+      </w:r>
+    </w:p>
+    <w:p>
+      <w:pPr>
+        <w:pStyle w:val="NormalWeb"/>
+      </w:pPr>
+      <w:r>
+        <w:t>The authors conduct an RCT to examine the uptake of indexed-based insurance for agricultural producers in Ethiopia.</w:t>
+      </w:r>
+    </w:p>
+    <w:p>
+      <w:pPr>
+        <w:pStyle w:val="NormalWeb"/>
+      </w:pPr>
+      <w:r>
+        <w:t>We report the results of a drought insurance experiment in Ethiopia</w:t>
+      </w:r>
+    </w:p>
+    <w:p>
+      <w:pPr>
+        <w:pStyle w:val="NormalWeb"/>
+      </w:pPr>
+      <w:r>
+        <w:t>269</w:t>
+      </w:r>
+    </w:p>
+    <w:p>
+      <w:pPr>
+        <w:pStyle w:val="Heading3"/>
+      </w:pPr>
+      <w:r>
+        <w:rPr>
+          <w:rStyle w:val="Strong"/>
+          <w:b w:val="0"/>
+          <w:bCs w:val="0"/>
+        </w:rPr>
+        <w:t>What do(es) the author(s) find?</w:t>
+      </w:r>
+    </w:p>
+    <w:p>
+      <w:pPr>
+        <w:pStyle w:val="NormalWeb"/>
+      </w:pPr>
+      <w:r>
+        <w:t>The authors find that aligning premium payments with harvests increase indexed-based insurance take-up (8% - 24%).</w:t>
+      </w:r>
+    </w:p>
+    <w:p>
+      <w:pPr>
+        <w:pStyle w:val="NormalWeb"/>
+      </w:pPr>
+      <w:r>
+        <w:t>The delayed payment insurance product increases uptake substantially when compared to standard insurance, from 8% to 24%, and leveraging informal institutions results in even greater uptake (43%). We also find suggestive evidence that the delayed premium product is indeed better at targeting the liquidity constrained. However, default rates associated with delayed payments are relatively high and concentrated in a small number of Iddirs – potentially compromising the economic viability of the novel product.</w:t>
+      </w:r>
+    </w:p>
+    <w:p>
+      <w:pPr>
+        <w:pStyle w:val="NormalWeb"/>
+      </w:pPr>
+      <w:r>
+        <w:t>269</w:t>
+      </w:r>
+    </w:p>
+    <w:p>
+      <w:pPr>
+        <w:pStyle w:val="NormalWeb"/>
+      </w:pPr>
+      <w:r>
+        <w:lastRenderedPageBreak/>
+        <w:t>Additionally, agricultural producers were more likely to take up insurance provided by informal institutions (43%).</w:t>
+      </w:r>
+    </w:p>
+    <w:p>
+      <w:pPr>
+        <w:pStyle w:val="Heading3"/>
+      </w:pPr>
+      <w:r>
+        <w:rPr>
+          <w:rStyle w:val="Strong"/>
+          <w:b w:val="0"/>
+          <w:bCs w:val="0"/>
+        </w:rPr>
+        <w:t>What do we learn from this paper? What is the contribution?</w:t>
+      </w:r>
+    </w:p>
+    <w:p>
+      <w:pPr>
+        <w:pStyle w:val="NormalWeb"/>
+      </w:pPr>
+      <w:r>
+        <w:t>Aligning premium payments with harvests improves indexed-based insurance uptake.</w:t>
+      </w:r>
+    </w:p>
+    <w:p>
+      <w:pPr>
+        <w:pStyle w:val="NormalWeb"/>
+      </w:pPr>
+      <w:r>
+        <w:t>Default rates are high and concentrated in a small number of iddirs, jeopardising the viability of the product.</w:t>
+      </w:r>
+    </w:p>
+    <w:p>
+      <w:pPr>
+        <w:pStyle w:val="NormalWeb"/>
+      </w:pPr>
+      <w:r>
+        <w:t>We also find suggestive evidence that the delayed premium product is indeed better at targeting the liquidity constrained. However, default rates associated with delayed payments are relatively high and concentrated in a small number of Iddirs – potentially compromising the economic viability of the novel product. We discuss how default rates can be reduced.</w:t>
+      </w:r>
+    </w:p>
+    <w:p>
+      <w:pPr>
+        <w:pStyle w:val="NormalWeb"/>
+      </w:pPr>
+      <w:r>
+        <w:t>Pg 269</w:t>
+      </w:r>
+    </w:p>
+    <w:p>
+      <w:pPr>
+        <w:pStyle w:val="Heading2"/>
+      </w:pPr>
+      <w:r>
+        <w:t>Introduction</w:t>
+      </w:r>
+    </w:p>
+    <w:p>
+      <w:pPr>
+        <w:pStyle w:val="Heading3"/>
+      </w:pPr>
+      <w:r>
+        <w:rPr>
+          <w:rStyle w:val="Strong"/>
+          <w:b w:val="0"/>
+          <w:bCs w:val="0"/>
+        </w:rPr>
+        <w:t>What do we know? (context, details of the case study, rationale for the research)</w:t>
+      </w:r>
+    </w:p>
+    <w:p>
+      <w:pPr>
+        <w:pStyle w:val="NormalWeb"/>
+      </w:pPr>
+      <w:r>
+        <w:t>Page 270</w:t>
+      </w:r>
+    </w:p>
+    <w:p>
+      <w:pPr>
+        <w:pStyle w:val="NormalWeb"/>
+      </w:pPr>
+      <w:r>
+        <w:t>The majority of the world's poor depend on agriculture.</w:t>
+      </w:r>
+    </w:p>
+    <w:p>
+      <w:pPr>
+        <w:pStyle w:val="NormalWeb"/>
+      </w:pPr>
+      <w:r>
+        <w:t>majority of the world's poor reside in rural areas and their economic fate depends crucially on the performance of the agricultural sector</w:t>
+      </w:r>
+    </w:p>
+    <w:p>
+      <w:pPr>
+        <w:pStyle w:val="NormalWeb"/>
+      </w:pPr>
+      <w:r>
+        <w:t>Production risks, e.g. failed harvests, encourage risk-averse behaviour, reducing investment in new technologies</w:t>
+      </w:r>
+    </w:p>
+    <w:p>
+      <w:pPr>
+        <w:pStyle w:val="NormalWeb"/>
+      </w:pPr>
+      <w:r>
+        <w:t>Evidence is growing that downside (production) risk is an important factor impeding.1 the uptake of these technologies (e.g. Emerick et al., 2016)</w:t>
+      </w:r>
+    </w:p>
+    <w:p>
+      <w:pPr>
+        <w:pStyle w:val="NormalWeb"/>
+      </w:pPr>
+      <w:r>
+        <w:t>Insurance products mitigate production risks and encourage agricultural producers to invest in new technologies to increase output.</w:t>
+      </w:r>
+    </w:p>
+    <w:p>
+      <w:pPr>
+        <w:pStyle w:val="NormalWeb"/>
+      </w:pPr>
+      <w:r>
+        <w:t>Increasing the uptake of insurance against weather shocks in rain-fed production systems may therefore be an important component of strategies to modernize agriculture and lift large swaths of people out of poverty.</w:t>
+      </w:r>
+    </w:p>
+    <w:p>
+      <w:pPr>
+        <w:pStyle w:val="NormalWeb"/>
+      </w:pPr>
+      <w:r>
+        <w:t>Index Insurance allows agricultural producers to pool risk. Payments are triggered by measures of biomass production or local rainfall</w:t>
+      </w:r>
+    </w:p>
+    <w:p>
+      <w:pPr>
+        <w:pStyle w:val="NormalWeb"/>
+      </w:pPr>
+      <w:r>
+        <w:t>Index-insurance delinks payouts from farm-level losses, and allows farmers to purchase coverage based on an index correlated with these losses. This may be a measure of average biomass productivity or a measure of local rainfall during a certain time period variables that are–objectively quantifiable and verifiable. Payouts</w:t>
+      </w:r>
+    </w:p>
+    <w:p>
+      <w:pPr>
+        <w:pStyle w:val="NormalWeb"/>
+      </w:pPr>
+      <w:r>
+        <w:t>Uptake of index-insurance products has been hindered by:</w:t>
+      </w:r>
+    </w:p>
+    <w:p>
+      <w:pPr>
+        <w:numPr>
+          <w:ilvl w:val="0"/>
+          <w:numId w:val="12"/>
+        </w:numPr>
+        <w:spacing w:before="100" w:beforeAutospacing="1" w:after="100" w:afterAutospacing="1" w:line="240" w:lineRule="auto"/>
+      </w:pPr>
+      <w:r>
+        <w:lastRenderedPageBreak/>
+        <w:t>Prohibitive transaction costs (Cost)</w:t>
+      </w:r>
+    </w:p>
+    <w:p>
+      <w:pPr>
+        <w:numPr>
+          <w:ilvl w:val="0"/>
+          <w:numId w:val="12"/>
+        </w:numPr>
+        <w:spacing w:before="100" w:beforeAutospacing="1" w:after="100" w:afterAutospacing="1" w:line="240" w:lineRule="auto"/>
+      </w:pPr>
+      <w:r>
+        <w:t>Asymmetric information and Moral Hazard (Unequal information)</w:t>
+      </w:r>
+    </w:p>
+    <w:p>
+      <w:pPr>
+        <w:numPr>
+          <w:ilvl w:val="0"/>
+          <w:numId w:val="12"/>
+        </w:numPr>
+        <w:spacing w:before="100" w:beforeAutospacing="1" w:after="100" w:afterAutospacing="1" w:line="240" w:lineRule="auto"/>
+      </w:pPr>
+      <w:r>
+        <w:t>Co-variate shock (community-wide/systemic)</w:t>
+      </w:r>
+    </w:p>
+    <w:p>
+      <w:pPr>
+        <w:pStyle w:val="NormalWeb"/>
+      </w:pPr>
+      <w:r>
+        <w:t>experiments with index-insurance products have sought to overcome well-known problems associated with indemnity based insurance: (I) prohibitive transaction costs, (ii) asymmetric infornmation and moral hazard, and (iii) co-variate shocks that are hard to re insure.</w:t>
+      </w:r>
+    </w:p>
+    <w:p>
+      <w:pPr>
+        <w:pStyle w:val="NormalWeb"/>
+      </w:pPr>
+      <w:r>
+        <w:t>In this paper we report on the outcomes of an RCT in rural Ethiopia that focused on two major reasons for low adoption of insurance as identified by Cole et al. (2013): (i) lack of liquidity to pay for the insurance premium, and (ii) lack of information about, or trust in, the insurance product.</w:t>
+      </w:r>
+    </w:p>
+    <w:p>
+      <w:pPr>
+        <w:pStyle w:val="Heading3"/>
+      </w:pPr>
+      <w:r>
+        <w:rPr>
+          <w:rStyle w:val="Strong"/>
+          <w:b w:val="0"/>
+          <w:bCs w:val="0"/>
+        </w:rPr>
+        <w:t>What don’t we know? (puzzle, research question, hypothesis)</w:t>
+      </w:r>
+    </w:p>
+    <w:p>
+      <w:pPr>
+        <w:pStyle w:val="NormalWeb"/>
+      </w:pPr>
+      <w:r>
+        <w:t>The paper focuses on estimating two significant reasons for low adoption:</w:t>
+      </w:r>
+    </w:p>
+    <w:p>
+      <w:pPr>
+        <w:numPr>
+          <w:ilvl w:val="0"/>
+          <w:numId w:val="13"/>
+        </w:numPr>
+        <w:spacing w:before="100" w:beforeAutospacing="1" w:after="100" w:afterAutospacing="1" w:line="240" w:lineRule="auto"/>
+      </w:pPr>
+      <w:r>
+        <w:t>Liquidity issues</w:t>
+      </w:r>
+    </w:p>
+    <w:p>
+      <w:pPr>
+        <w:numPr>
+          <w:ilvl w:val="0"/>
+          <w:numId w:val="13"/>
+        </w:numPr>
+        <w:spacing w:before="100" w:beforeAutospacing="1" w:after="100" w:afterAutospacing="1" w:line="240" w:lineRule="auto"/>
+      </w:pPr>
+      <w:r>
+        <w:t>Lack of information or trust about the insurance product</w:t>
+      </w:r>
+    </w:p>
+    <w:p>
+      <w:pPr>
+        <w:pStyle w:val="NormalWeb"/>
+      </w:pPr>
+      <w:r>
+        <w:t>In this paper, we report on the outcomes of an RCT in rural Ethiopia that focused on two major reasons for low adoption of insurance as identified by Cole et al. (2013): (i) lack of liquidity to pay for the insurance premium, and (ii) lack of information about, or trust in, the insurance product.</w:t>
+      </w:r>
+    </w:p>
+    <w:p>
+      <w:pPr>
+        <w:pStyle w:val="NormalWeb"/>
+      </w:pPr>
+      <w:r>
+        <w:t>pg 272</w:t>
+      </w:r>
+    </w:p>
+    <w:p>
+      <w:pPr>
+        <w:pStyle w:val="Heading3"/>
+      </w:pPr>
+      <w:r>
+        <w:rPr>
+          <w:rStyle w:val="Strong"/>
+          <w:b w:val="0"/>
+          <w:bCs w:val="0"/>
+        </w:rPr>
+        <w:t>How does the author go about answering that question? (methods, data sources, cases, timelines)</w:t>
+      </w:r>
+    </w:p>
+    <w:p>
+      <w:pPr>
+        <w:pStyle w:val="NormalWeb"/>
+      </w:pPr>
+      <w:r>
+        <w:t>Agricultural producers are randomly selected to pay insurance premiums after the harvest. This product is called IOU</w:t>
+      </w:r>
+    </w:p>
+    <w:p>
+      <w:pPr>
+        <w:pStyle w:val="NormalWeb"/>
+      </w:pPr>
+      <w:r>
+        <w:t>To study the role of liquidity constraints during the planting season we allow (randomly selected) farmers to pay the premium after harvest. Many</w:t>
+      </w:r>
+    </w:p>
+    <w:p>
+      <w:pPr>
+        <w:pStyle w:val="NormalWeb"/>
+      </w:pPr>
+      <w:r>
+        <w:t>IOU Properties:</w:t>
+      </w:r>
+    </w:p>
+    <w:p>
+      <w:pPr>
+        <w:numPr>
+          <w:ilvl w:val="0"/>
+          <w:numId w:val="14"/>
+        </w:numPr>
+        <w:spacing w:before="100" w:beforeAutospacing="1" w:after="100" w:afterAutospacing="1" w:line="240" w:lineRule="auto"/>
+      </w:pPr>
+      <w:r>
+        <w:t>Higher costs, to account for late payment</w:t>
+      </w:r>
+    </w:p>
+    <w:p>
+      <w:pPr>
+        <w:numPr>
+          <w:ilvl w:val="0"/>
+          <w:numId w:val="14"/>
+        </w:numPr>
+        <w:spacing w:before="100" w:beforeAutospacing="1" w:after="100" w:afterAutospacing="1" w:line="240" w:lineRule="auto"/>
+      </w:pPr>
+      <w:r>
+        <w:t>Contracts and Group-pressures to raise the cost of default</w:t>
+      </w:r>
+    </w:p>
+    <w:p>
+      <w:pPr>
+        <w:pStyle w:val="NormalWeb"/>
+      </w:pPr>
+      <w:r>
+        <w:t>properties of the IOU, except for the delayed payment, are identical to those of a standard product, but the delayed premium is slightly higher to account for the opportunity cost of time (making the two premiums inter-temporally equivalent). A crucial issue for the viability of delayed payment schemes is default after production uncertainty has been resolved in case there was no payout. We probe this issue by exploring contracts and leveraging group dynamics to raise the cost of default.</w:t>
+      </w:r>
+    </w:p>
+    <w:p>
+      <w:pPr>
+        <w:pStyle w:val="NormalWeb"/>
+      </w:pPr>
+      <w:r>
+        <w:t>Randomly vary the marketing channel:</w:t>
+      </w:r>
+    </w:p>
+    <w:p>
+      <w:pPr>
+        <w:numPr>
+          <w:ilvl w:val="0"/>
+          <w:numId w:val="15"/>
+        </w:numPr>
+        <w:spacing w:before="100" w:beforeAutospacing="1" w:after="100" w:afterAutospacing="1" w:line="240" w:lineRule="auto"/>
+      </w:pPr>
+      <w:r>
+        <w:lastRenderedPageBreak/>
+        <w:t>Leverage Iddir leaders in some cases</w:t>
+      </w:r>
+    </w:p>
+    <w:p>
+      <w:pPr>
+        <w:numPr>
+          <w:ilvl w:val="0"/>
+          <w:numId w:val="15"/>
+        </w:numPr>
+        <w:spacing w:before="100" w:beforeAutospacing="1" w:after="100" w:afterAutospacing="1" w:line="240" w:lineRule="auto"/>
+      </w:pPr>
+      <w:r>
+        <w:t>Not all beneficiaries understand the product (low financial literacy)</w:t>
+      </w:r>
+    </w:p>
+    <w:p>
+      <w:pPr>
+        <w:numPr>
+          <w:ilvl w:val="0"/>
+          <w:numId w:val="15"/>
+        </w:numPr>
+        <w:spacing w:before="100" w:beforeAutospacing="1" w:after="100" w:afterAutospacing="1" w:line="240" w:lineRule="auto"/>
+      </w:pPr>
+      <w:r>
+        <w:t>Smallholders unsure about insurance companies (trust)</w:t>
+      </w:r>
+    </w:p>
+    <w:p>
+      <w:pPr>
+        <w:numPr>
+          <w:ilvl w:val="0"/>
+          <w:numId w:val="15"/>
+        </w:numPr>
+        <w:spacing w:before="100" w:beforeAutospacing="1" w:after="100" w:afterAutospacing="1" w:line="240" w:lineRule="auto"/>
+      </w:pPr>
+      <w:r>
+        <w:t>Training and mobilising Iddir leaders to share knowledge and build trust</w:t>
+      </w:r>
+    </w:p>
+    <w:p>
+      <w:pPr>
+        <w:numPr>
+          <w:ilvl w:val="0"/>
+          <w:numId w:val="15"/>
+        </w:numPr>
+        <w:spacing w:before="100" w:beforeAutospacing="1" w:after="100" w:afterAutospacing="1" w:line="240" w:lineRule="auto"/>
+      </w:pPr>
+      <w:r>
+        <w:t>Iddirs are informal institutions created to help members with burials etc.</w:t>
+      </w:r>
+    </w:p>
+    <w:p>
+      <w:pPr>
+        <w:pStyle w:val="NormalWeb"/>
+      </w:pPr>
+      <w:r>
+        <w:t>we randomly vary the marketing channel, and leverage support of leaders of Iddirs for the product in some experimental arms.4 Insurance products are “complex” and low levels of financial literacy among target populations imply not all potential beneficiaries understand its logic (e.g. Cole et al., 2013; Cai et al., 2015a,b). Smallholders may also be unsure about the intentions of the insurance company. The idea is that through training and mobilizing customary leaders, we can effectively share knowledge and leverage trust. Iddirs are informal social institutions in Ethiopia, originally created to help their members organize burial ceremonies, but currently engaged in a broader spectrum of activities and mutual assistance.</w:t>
+      </w:r>
+    </w:p>
+    <w:p>
+      <w:pPr>
+        <w:pStyle w:val="NormalWeb"/>
+      </w:pPr>
+      <w:r>
+        <w:t>The disadvantage of study:</w:t>
+      </w:r>
+    </w:p>
+    <w:p>
+      <w:pPr>
+        <w:numPr>
+          <w:ilvl w:val="0"/>
+          <w:numId w:val="16"/>
+        </w:numPr>
+        <w:spacing w:before="100" w:beforeAutospacing="1" w:after="100" w:afterAutospacing="1" w:line="240" w:lineRule="auto"/>
+      </w:pPr>
+      <w:r>
+        <w:t>Cannot distinguish between trust and information effects</w:t>
+      </w:r>
+    </w:p>
+    <w:p>
+      <w:pPr>
+        <w:numPr>
+          <w:ilvl w:val="0"/>
+          <w:numId w:val="16"/>
+        </w:numPr>
+        <w:spacing w:before="100" w:beforeAutospacing="1" w:after="100" w:afterAutospacing="1" w:line="240" w:lineRule="auto"/>
+      </w:pPr>
+      <w:r>
+        <w:t>Iddir leaders, who are trusted to transmit information to members</w:t>
+      </w:r>
+    </w:p>
+    <w:p>
+      <w:pPr>
+        <w:numPr>
+          <w:ilvl w:val="0"/>
+          <w:numId w:val="16"/>
+        </w:numPr>
+        <w:spacing w:before="100" w:beforeAutospacing="1" w:after="100" w:afterAutospacing="1" w:line="240" w:lineRule="auto"/>
+      </w:pPr>
+      <w:r>
+        <w:t>The analysis finds that improved knowledge and trust have a positive effect</w:t>
+      </w:r>
+    </w:p>
+    <w:p>
+      <w:pPr>
+        <w:numPr>
+          <w:ilvl w:val="0"/>
+          <w:numId w:val="16"/>
+        </w:numPr>
+        <w:spacing w:before="100" w:beforeAutospacing="1" w:after="100" w:afterAutospacing="1" w:line="240" w:lineRule="auto"/>
+      </w:pPr>
+      <w:r>
+        <w:t>May also pick up mimicking behaviour of followers</w:t>
+      </w:r>
+    </w:p>
+    <w:p>
+      <w:pPr>
+        <w:pStyle w:val="NormalWeb"/>
+      </w:pPr>
+      <w:r>
+        <w:t>intervention does not enable us to cleanly distinguish between trust and information effects as mediating mechanisms. The idea is that customary leaders can effectively transmit information to members and that endorsements by such leaders, who are trusted individuals, build confidence. Most of our analysis picks up an aggregate effect – improved knowledge about both the product (information) as well as the company (trust). It may also pick up an effect of group members mimicking the behavior of their leader</w:t>
       </w:r>
     </w:p>
     <w:p/>
@@ -804,6 +1116,453 @@
 <file path=word/numbering.xml><?xml version="1.0" encoding="utf-8"?>
 <w:numbering xmlns:wpc="http://schemas.microsoft.com/office/word/2010/wordprocessingCanvas" xmlns:cx="http://schemas.microsoft.com/office/drawing/2014/chartex" xmlns:cx1="http://schemas.microsoft.com/office/drawing/2015/9/8/chartex" xmlns:cx2="http://schemas.microsoft.com/office/drawing/2015/10/21/chartex" xmlns:cx3="http://schemas.microsoft.com/office/drawing/2016/5/9/chartex" xmlns:cx4="http://schemas.microsoft.com/office/drawing/2016/5/10/chartex" xmlns:cx5="http://schemas.microsoft.com/office/drawing/2016/5/11/chartex" xmlns:cx6="http://schemas.microsoft.com/office/drawing/2016/5/12/chartex" xmlns:cx7="http://schemas.microsoft.com/office/drawing/2016/5/13/chartex" xmlns:cx8="http://schemas.microsoft.com/office/drawing/2016/5/14/chartex" xmlns:mc="http://schemas.openxmlformats.org/markup-compatibility/2006" xmlns:aink="http://schemas.microsoft.com/office/drawing/2016/ink" xmlns:am3d="http://schemas.microsoft.com/office/drawing/2017/model3d" xmlns:o="urn:schemas-microsoft-com:office:office" xmlns:oel="http://schemas.microsoft.com/office/2019/extlst" xmlns:r="http://schemas.openxmlformats.org/officeDocument/2006/relationships" xmlns:m="http://schemas.openxmlformats.org/officeDocument/2006/math" xmlns:v="urn:schemas-microsoft-com:vml" xmlns:wp14="http://schemas.microsoft.com/office/word/2010/wordprocessingDrawing" xmlns:wp="http://schemas.openxmlformats.org/drawingml/2006/wordprocessingDrawing" xmlns:w10="urn:schemas-microsoft-com:office:word" xmlns:w="http://schemas.openxmlformats.org/wordprocessingml/2006/main" xmlns:w14="http://schemas.microsoft.com/office/word/2010/wordml" xmlns:w15="http://schemas.microsoft.com/office/word/2012/wordml" xmlns:w16cex="http://schemas.microsoft.com/office/word/2018/wordml/cex" xmlns:w16cid="http://schemas.microsoft.com/office/word/2016/wordml/cid" xmlns:w16="http://schemas.microsoft.com/office/word/2018/wordml" xmlns:w16sdtdh="http://schemas.microsoft.com/office/word/2020/wordml/sdtdatahash" xmlns:w16se="http://schemas.microsoft.com/office/word/2015/wordml/symex" xmlns:wpg="http://schemas.microsoft.com/office/word/2010/wordprocessingGroup" xmlns:wpi="http://schemas.microsoft.com/office/word/2010/wordprocessingInk" xmlns:wne="http://schemas.microsoft.com/office/word/2006/wordml" xmlns:wps="http://schemas.microsoft.com/office/word/2010/wordprocessingShape" mc:Ignorable="w14 w15 w16se w16cid w16 w16cex w16sdtdh wp14">
   <w:abstractNum w:abstractNumId="0" w15:restartNumberingAfterBreak="0">
+    <w:nsid w:val="01E67E3A"/>
+    <w:multiLevelType w:val="multilevel"/>
+    <w:tmpl w:val="B762C2B0"/>
+    <w:lvl w:ilvl="0">
+      <w:start w:val="1"/>
+      <w:numFmt w:val="bullet"/>
+      <w:lvlText w:val=""/>
+      <w:lvlJc w:val="left"/>
+      <w:pPr>
+        <w:tabs>
+          <w:tab w:val="num" w:pos="720"/>
+        </w:tabs>
+        <w:ind w:left="720" w:hanging="360"/>
+      </w:pPr>
+      <w:rPr>
+        <w:rFonts w:ascii="Symbol" w:hAnsi="Symbol" w:hint="default"/>
+        <w:sz w:val="20"/>
+      </w:rPr>
+    </w:lvl>
+    <w:lvl w:ilvl="1" w:tentative="1">
+      <w:start w:val="1"/>
+      <w:numFmt w:val="bullet"/>
+      <w:lvlText w:val="o"/>
+      <w:lvlJc w:val="left"/>
+      <w:pPr>
+        <w:tabs>
+          <w:tab w:val="num" w:pos="1440"/>
+        </w:tabs>
+        <w:ind w:left="1440" w:hanging="360"/>
+      </w:pPr>
+      <w:rPr>
+        <w:rFonts w:ascii="Courier New" w:hAnsi="Courier New" w:hint="default"/>
+        <w:sz w:val="20"/>
+      </w:rPr>
+    </w:lvl>
+    <w:lvl w:ilvl="2" w:tentative="1">
+      <w:start w:val="1"/>
+      <w:numFmt w:val="bullet"/>
+      <w:lvlText w:val=""/>
+      <w:lvlJc w:val="left"/>
+      <w:pPr>
+        <w:tabs>
+          <w:tab w:val="num" w:pos="2160"/>
+        </w:tabs>
+        <w:ind w:left="2160" w:hanging="360"/>
+      </w:pPr>
+      <w:rPr>
+        <w:rFonts w:ascii="Wingdings" w:hAnsi="Wingdings" w:hint="default"/>
+        <w:sz w:val="20"/>
+      </w:rPr>
+    </w:lvl>
+    <w:lvl w:ilvl="3" w:tentative="1">
+      <w:start w:val="1"/>
+      <w:numFmt w:val="bullet"/>
+      <w:lvlText w:val=""/>
+      <w:lvlJc w:val="left"/>
+      <w:pPr>
+        <w:tabs>
+          <w:tab w:val="num" w:pos="2880"/>
+        </w:tabs>
+        <w:ind w:left="2880" w:hanging="360"/>
+      </w:pPr>
+      <w:rPr>
+        <w:rFonts w:ascii="Wingdings" w:hAnsi="Wingdings" w:hint="default"/>
+        <w:sz w:val="20"/>
+      </w:rPr>
+    </w:lvl>
+    <w:lvl w:ilvl="4" w:tentative="1">
+      <w:start w:val="1"/>
+      <w:numFmt w:val="bullet"/>
+      <w:lvlText w:val=""/>
+      <w:lvlJc w:val="left"/>
+      <w:pPr>
+        <w:tabs>
+          <w:tab w:val="num" w:pos="3600"/>
+        </w:tabs>
+        <w:ind w:left="3600" w:hanging="360"/>
+      </w:pPr>
+      <w:rPr>
+        <w:rFonts w:ascii="Wingdings" w:hAnsi="Wingdings" w:hint="default"/>
+        <w:sz w:val="20"/>
+      </w:rPr>
+    </w:lvl>
+    <w:lvl w:ilvl="5" w:tentative="1">
+      <w:start w:val="1"/>
+      <w:numFmt w:val="bullet"/>
+      <w:lvlText w:val=""/>
+      <w:lvlJc w:val="left"/>
+      <w:pPr>
+        <w:tabs>
+          <w:tab w:val="num" w:pos="4320"/>
+        </w:tabs>
+        <w:ind w:left="4320" w:hanging="360"/>
+      </w:pPr>
+      <w:rPr>
+        <w:rFonts w:ascii="Wingdings" w:hAnsi="Wingdings" w:hint="default"/>
+        <w:sz w:val="20"/>
+      </w:rPr>
+    </w:lvl>
+    <w:lvl w:ilvl="6" w:tentative="1">
+      <w:start w:val="1"/>
+      <w:numFmt w:val="bullet"/>
+      <w:lvlText w:val=""/>
+      <w:lvlJc w:val="left"/>
+      <w:pPr>
+        <w:tabs>
+          <w:tab w:val="num" w:pos="5040"/>
+        </w:tabs>
+        <w:ind w:left="5040" w:hanging="360"/>
+      </w:pPr>
+      <w:rPr>
+        <w:rFonts w:ascii="Wingdings" w:hAnsi="Wingdings" w:hint="default"/>
+        <w:sz w:val="20"/>
+      </w:rPr>
+    </w:lvl>
+    <w:lvl w:ilvl="7" w:tentative="1">
+      <w:start w:val="1"/>
+      <w:numFmt w:val="bullet"/>
+      <w:lvlText w:val=""/>
+      <w:lvlJc w:val="left"/>
+      <w:pPr>
+        <w:tabs>
+          <w:tab w:val="num" w:pos="5760"/>
+        </w:tabs>
+        <w:ind w:left="5760" w:hanging="360"/>
+      </w:pPr>
+      <w:rPr>
+        <w:rFonts w:ascii="Wingdings" w:hAnsi="Wingdings" w:hint="default"/>
+        <w:sz w:val="20"/>
+      </w:rPr>
+    </w:lvl>
+    <w:lvl w:ilvl="8" w:tentative="1">
+      <w:start w:val="1"/>
+      <w:numFmt w:val="bullet"/>
+      <w:lvlText w:val=""/>
+      <w:lvlJc w:val="left"/>
+      <w:pPr>
+        <w:tabs>
+          <w:tab w:val="num" w:pos="6480"/>
+        </w:tabs>
+        <w:ind w:left="6480" w:hanging="360"/>
+      </w:pPr>
+      <w:rPr>
+        <w:rFonts w:ascii="Wingdings" w:hAnsi="Wingdings" w:hint="default"/>
+        <w:sz w:val="20"/>
+      </w:rPr>
+    </w:lvl>
+  </w:abstractNum>
+  <w:abstractNum w:abstractNumId="1" w15:restartNumberingAfterBreak="0">
+    <w:nsid w:val="033C54C7"/>
+    <w:multiLevelType w:val="multilevel"/>
+    <w:tmpl w:val="47B8A974"/>
+    <w:lvl w:ilvl="0">
+      <w:start w:val="1"/>
+      <w:numFmt w:val="bullet"/>
+      <w:lvlText w:val=""/>
+      <w:lvlJc w:val="left"/>
+      <w:pPr>
+        <w:tabs>
+          <w:tab w:val="num" w:pos="720"/>
+        </w:tabs>
+        <w:ind w:left="720" w:hanging="360"/>
+      </w:pPr>
+      <w:rPr>
+        <w:rFonts w:ascii="Symbol" w:hAnsi="Symbol" w:hint="default"/>
+        <w:sz w:val="20"/>
+      </w:rPr>
+    </w:lvl>
+    <w:lvl w:ilvl="1" w:tentative="1">
+      <w:start w:val="1"/>
+      <w:numFmt w:val="bullet"/>
+      <w:lvlText w:val="o"/>
+      <w:lvlJc w:val="left"/>
+      <w:pPr>
+        <w:tabs>
+          <w:tab w:val="num" w:pos="1440"/>
+        </w:tabs>
+        <w:ind w:left="1440" w:hanging="360"/>
+      </w:pPr>
+      <w:rPr>
+        <w:rFonts w:ascii="Courier New" w:hAnsi="Courier New" w:hint="default"/>
+        <w:sz w:val="20"/>
+      </w:rPr>
+    </w:lvl>
+    <w:lvl w:ilvl="2" w:tentative="1">
+      <w:start w:val="1"/>
+      <w:numFmt w:val="bullet"/>
+      <w:lvlText w:val=""/>
+      <w:lvlJc w:val="left"/>
+      <w:pPr>
+        <w:tabs>
+          <w:tab w:val="num" w:pos="2160"/>
+        </w:tabs>
+        <w:ind w:left="2160" w:hanging="360"/>
+      </w:pPr>
+      <w:rPr>
+        <w:rFonts w:ascii="Wingdings" w:hAnsi="Wingdings" w:hint="default"/>
+        <w:sz w:val="20"/>
+      </w:rPr>
+    </w:lvl>
+    <w:lvl w:ilvl="3" w:tentative="1">
+      <w:start w:val="1"/>
+      <w:numFmt w:val="bullet"/>
+      <w:lvlText w:val=""/>
+      <w:lvlJc w:val="left"/>
+      <w:pPr>
+        <w:tabs>
+          <w:tab w:val="num" w:pos="2880"/>
+        </w:tabs>
+        <w:ind w:left="2880" w:hanging="360"/>
+      </w:pPr>
+      <w:rPr>
+        <w:rFonts w:ascii="Wingdings" w:hAnsi="Wingdings" w:hint="default"/>
+        <w:sz w:val="20"/>
+      </w:rPr>
+    </w:lvl>
+    <w:lvl w:ilvl="4" w:tentative="1">
+      <w:start w:val="1"/>
+      <w:numFmt w:val="bullet"/>
+      <w:lvlText w:val=""/>
+      <w:lvlJc w:val="left"/>
+      <w:pPr>
+        <w:tabs>
+          <w:tab w:val="num" w:pos="3600"/>
+        </w:tabs>
+        <w:ind w:left="3600" w:hanging="360"/>
+      </w:pPr>
+      <w:rPr>
+        <w:rFonts w:ascii="Wingdings" w:hAnsi="Wingdings" w:hint="default"/>
+        <w:sz w:val="20"/>
+      </w:rPr>
+    </w:lvl>
+    <w:lvl w:ilvl="5" w:tentative="1">
+      <w:start w:val="1"/>
+      <w:numFmt w:val="bullet"/>
+      <w:lvlText w:val=""/>
+      <w:lvlJc w:val="left"/>
+      <w:pPr>
+        <w:tabs>
+          <w:tab w:val="num" w:pos="4320"/>
+        </w:tabs>
+        <w:ind w:left="4320" w:hanging="360"/>
+      </w:pPr>
+      <w:rPr>
+        <w:rFonts w:ascii="Wingdings" w:hAnsi="Wingdings" w:hint="default"/>
+        <w:sz w:val="20"/>
+      </w:rPr>
+    </w:lvl>
+    <w:lvl w:ilvl="6" w:tentative="1">
+      <w:start w:val="1"/>
+      <w:numFmt w:val="bullet"/>
+      <w:lvlText w:val=""/>
+      <w:lvlJc w:val="left"/>
+      <w:pPr>
+        <w:tabs>
+          <w:tab w:val="num" w:pos="5040"/>
+        </w:tabs>
+        <w:ind w:left="5040" w:hanging="360"/>
+      </w:pPr>
+      <w:rPr>
+        <w:rFonts w:ascii="Wingdings" w:hAnsi="Wingdings" w:hint="default"/>
+        <w:sz w:val="20"/>
+      </w:rPr>
+    </w:lvl>
+    <w:lvl w:ilvl="7" w:tentative="1">
+      <w:start w:val="1"/>
+      <w:numFmt w:val="bullet"/>
+      <w:lvlText w:val=""/>
+      <w:lvlJc w:val="left"/>
+      <w:pPr>
+        <w:tabs>
+          <w:tab w:val="num" w:pos="5760"/>
+        </w:tabs>
+        <w:ind w:left="5760" w:hanging="360"/>
+      </w:pPr>
+      <w:rPr>
+        <w:rFonts w:ascii="Wingdings" w:hAnsi="Wingdings" w:hint="default"/>
+        <w:sz w:val="20"/>
+      </w:rPr>
+    </w:lvl>
+    <w:lvl w:ilvl="8" w:tentative="1">
+      <w:start w:val="1"/>
+      <w:numFmt w:val="bullet"/>
+      <w:lvlText w:val=""/>
+      <w:lvlJc w:val="left"/>
+      <w:pPr>
+        <w:tabs>
+          <w:tab w:val="num" w:pos="6480"/>
+        </w:tabs>
+        <w:ind w:left="6480" w:hanging="360"/>
+      </w:pPr>
+      <w:rPr>
+        <w:rFonts w:ascii="Wingdings" w:hAnsi="Wingdings" w:hint="default"/>
+        <w:sz w:val="20"/>
+      </w:rPr>
+    </w:lvl>
+  </w:abstractNum>
+  <w:abstractNum w:abstractNumId="2" w15:restartNumberingAfterBreak="0">
+    <w:nsid w:val="03A035CE"/>
+    <w:multiLevelType w:val="multilevel"/>
+    <w:tmpl w:val="BF9AE678"/>
+    <w:lvl w:ilvl="0">
+      <w:start w:val="1"/>
+      <w:numFmt w:val="bullet"/>
+      <w:lvlText w:val=""/>
+      <w:lvlJc w:val="left"/>
+      <w:pPr>
+        <w:tabs>
+          <w:tab w:val="num" w:pos="720"/>
+        </w:tabs>
+        <w:ind w:left="720" w:hanging="360"/>
+      </w:pPr>
+      <w:rPr>
+        <w:rFonts w:ascii="Symbol" w:hAnsi="Symbol" w:hint="default"/>
+        <w:sz w:val="20"/>
+      </w:rPr>
+    </w:lvl>
+    <w:lvl w:ilvl="1" w:tentative="1">
+      <w:start w:val="1"/>
+      <w:numFmt w:val="bullet"/>
+      <w:lvlText w:val="o"/>
+      <w:lvlJc w:val="left"/>
+      <w:pPr>
+        <w:tabs>
+          <w:tab w:val="num" w:pos="1440"/>
+        </w:tabs>
+        <w:ind w:left="1440" w:hanging="360"/>
+      </w:pPr>
+      <w:rPr>
+        <w:rFonts w:ascii="Courier New" w:hAnsi="Courier New" w:hint="default"/>
+        <w:sz w:val="20"/>
+      </w:rPr>
+    </w:lvl>
+    <w:lvl w:ilvl="2" w:tentative="1">
+      <w:start w:val="1"/>
+      <w:numFmt w:val="bullet"/>
+      <w:lvlText w:val=""/>
+      <w:lvlJc w:val="left"/>
+      <w:pPr>
+        <w:tabs>
+          <w:tab w:val="num" w:pos="2160"/>
+        </w:tabs>
+        <w:ind w:left="2160" w:hanging="360"/>
+      </w:pPr>
+      <w:rPr>
+        <w:rFonts w:ascii="Wingdings" w:hAnsi="Wingdings" w:hint="default"/>
+        <w:sz w:val="20"/>
+      </w:rPr>
+    </w:lvl>
+    <w:lvl w:ilvl="3" w:tentative="1">
+      <w:start w:val="1"/>
+      <w:numFmt w:val="bullet"/>
+      <w:lvlText w:val=""/>
+      <w:lvlJc w:val="left"/>
+      <w:pPr>
+        <w:tabs>
+          <w:tab w:val="num" w:pos="2880"/>
+        </w:tabs>
+        <w:ind w:left="2880" w:hanging="360"/>
+      </w:pPr>
+      <w:rPr>
+        <w:rFonts w:ascii="Wingdings" w:hAnsi="Wingdings" w:hint="default"/>
+        <w:sz w:val="20"/>
+      </w:rPr>
+    </w:lvl>
+    <w:lvl w:ilvl="4" w:tentative="1">
+      <w:start w:val="1"/>
+      <w:numFmt w:val="bullet"/>
+      <w:lvlText w:val=""/>
+      <w:lvlJc w:val="left"/>
+      <w:pPr>
+        <w:tabs>
+          <w:tab w:val="num" w:pos="3600"/>
+        </w:tabs>
+        <w:ind w:left="3600" w:hanging="360"/>
+      </w:pPr>
+      <w:rPr>
+        <w:rFonts w:ascii="Wingdings" w:hAnsi="Wingdings" w:hint="default"/>
+        <w:sz w:val="20"/>
+      </w:rPr>
+    </w:lvl>
+    <w:lvl w:ilvl="5" w:tentative="1">
+      <w:start w:val="1"/>
+      <w:numFmt w:val="bullet"/>
+      <w:lvlText w:val=""/>
+      <w:lvlJc w:val="left"/>
+      <w:pPr>
+        <w:tabs>
+          <w:tab w:val="num" w:pos="4320"/>
+        </w:tabs>
+        <w:ind w:left="4320" w:hanging="360"/>
+      </w:pPr>
+      <w:rPr>
+        <w:rFonts w:ascii="Wingdings" w:hAnsi="Wingdings" w:hint="default"/>
+        <w:sz w:val="20"/>
+      </w:rPr>
+    </w:lvl>
+    <w:lvl w:ilvl="6" w:tentative="1">
+      <w:start w:val="1"/>
+      <w:numFmt w:val="bullet"/>
+      <w:lvlText w:val=""/>
+      <w:lvlJc w:val="left"/>
+      <w:pPr>
+        <w:tabs>
+          <w:tab w:val="num" w:pos="5040"/>
+        </w:tabs>
+        <w:ind w:left="5040" w:hanging="360"/>
+      </w:pPr>
+      <w:rPr>
+        <w:rFonts w:ascii="Wingdings" w:hAnsi="Wingdings" w:hint="default"/>
+        <w:sz w:val="20"/>
+      </w:rPr>
+    </w:lvl>
+    <w:lvl w:ilvl="7" w:tentative="1">
+      <w:start w:val="1"/>
+      <w:numFmt w:val="bullet"/>
+      <w:lvlText w:val=""/>
+      <w:lvlJc w:val="left"/>
+      <w:pPr>
+        <w:tabs>
+          <w:tab w:val="num" w:pos="5760"/>
+        </w:tabs>
+        <w:ind w:left="5760" w:hanging="360"/>
+      </w:pPr>
+      <w:rPr>
+        <w:rFonts w:ascii="Wingdings" w:hAnsi="Wingdings" w:hint="default"/>
+        <w:sz w:val="20"/>
+      </w:rPr>
+    </w:lvl>
+    <w:lvl w:ilvl="8" w:tentative="1">
+      <w:start w:val="1"/>
+      <w:numFmt w:val="bullet"/>
+      <w:lvlText w:val=""/>
+      <w:lvlJc w:val="left"/>
+      <w:pPr>
+        <w:tabs>
+          <w:tab w:val="num" w:pos="6480"/>
+        </w:tabs>
+        <w:ind w:left="6480" w:hanging="360"/>
+      </w:pPr>
+      <w:rPr>
+        <w:rFonts w:ascii="Wingdings" w:hAnsi="Wingdings" w:hint="default"/>
+        <w:sz w:val="20"/>
+      </w:rPr>
+    </w:lvl>
+  </w:abstractNum>
+  <w:abstractNum w:abstractNumId="3" w15:restartNumberingAfterBreak="0">
     <w:nsid w:val="0520434E"/>
     <w:multiLevelType w:val="hybridMultilevel"/>
     <w:tmpl w:val="B0E25248"/>
@@ -916,7 +1675,7 @@
       </w:rPr>
     </w:lvl>
   </w:abstractNum>
-  <w:abstractNum w:abstractNumId="1" w15:restartNumberingAfterBreak="0">
+  <w:abstractNum w:abstractNumId="4" w15:restartNumberingAfterBreak="0">
     <w:nsid w:val="0E9525D8"/>
     <w:multiLevelType w:val="multilevel"/>
     <w:tmpl w:val="084C900C"/>
@@ -1029,7 +1788,7 @@
       </w:pPr>
     </w:lvl>
   </w:abstractNum>
-  <w:abstractNum w:abstractNumId="2" w15:restartNumberingAfterBreak="0">
+  <w:abstractNum w:abstractNumId="5" w15:restartNumberingAfterBreak="0">
     <w:nsid w:val="12684EEE"/>
     <w:multiLevelType w:val="hybridMultilevel"/>
     <w:tmpl w:val="2C145B68"/>
@@ -1142,7 +1901,7 @@
       </w:rPr>
     </w:lvl>
   </w:abstractNum>
-  <w:abstractNum w:abstractNumId="3" w15:restartNumberingAfterBreak="0">
+  <w:abstractNum w:abstractNumId="6" w15:restartNumberingAfterBreak="0">
     <w:nsid w:val="191318F8"/>
     <w:multiLevelType w:val="hybridMultilevel"/>
     <w:tmpl w:val="0DF026BC"/>
@@ -1255,7 +2014,156 @@
       </w:rPr>
     </w:lvl>
   </w:abstractNum>
-  <w:abstractNum w:abstractNumId="4" w15:restartNumberingAfterBreak="0">
+  <w:abstractNum w:abstractNumId="7" w15:restartNumberingAfterBreak="0">
+    <w:nsid w:val="1998054E"/>
+    <w:multiLevelType w:val="multilevel"/>
+    <w:tmpl w:val="86C0F538"/>
+    <w:lvl w:ilvl="0">
+      <w:start w:val="1"/>
+      <w:numFmt w:val="bullet"/>
+      <w:lvlText w:val=""/>
+      <w:lvlJc w:val="left"/>
+      <w:pPr>
+        <w:tabs>
+          <w:tab w:val="num" w:pos="720"/>
+        </w:tabs>
+        <w:ind w:left="720" w:hanging="360"/>
+      </w:pPr>
+      <w:rPr>
+        <w:rFonts w:ascii="Symbol" w:hAnsi="Symbol" w:hint="default"/>
+        <w:sz w:val="20"/>
+      </w:rPr>
+    </w:lvl>
+    <w:lvl w:ilvl="1" w:tentative="1">
+      <w:start w:val="1"/>
+      <w:numFmt w:val="bullet"/>
+      <w:lvlText w:val="o"/>
+      <w:lvlJc w:val="left"/>
+      <w:pPr>
+        <w:tabs>
+          <w:tab w:val="num" w:pos="1440"/>
+        </w:tabs>
+        <w:ind w:left="1440" w:hanging="360"/>
+      </w:pPr>
+      <w:rPr>
+        <w:rFonts w:ascii="Courier New" w:hAnsi="Courier New" w:hint="default"/>
+        <w:sz w:val="20"/>
+      </w:rPr>
+    </w:lvl>
+    <w:lvl w:ilvl="2" w:tentative="1">
+      <w:start w:val="1"/>
+      <w:numFmt w:val="bullet"/>
+      <w:lvlText w:val=""/>
+      <w:lvlJc w:val="left"/>
+      <w:pPr>
+        <w:tabs>
+          <w:tab w:val="num" w:pos="2160"/>
+        </w:tabs>
+        <w:ind w:left="2160" w:hanging="360"/>
+      </w:pPr>
+      <w:rPr>
+        <w:rFonts w:ascii="Wingdings" w:hAnsi="Wingdings" w:hint="default"/>
+        <w:sz w:val="20"/>
+      </w:rPr>
+    </w:lvl>
+    <w:lvl w:ilvl="3" w:tentative="1">
+      <w:start w:val="1"/>
+      <w:numFmt w:val="bullet"/>
+      <w:lvlText w:val=""/>
+      <w:lvlJc w:val="left"/>
+      <w:pPr>
+        <w:tabs>
+          <w:tab w:val="num" w:pos="2880"/>
+        </w:tabs>
+        <w:ind w:left="2880" w:hanging="360"/>
+      </w:pPr>
+      <w:rPr>
+        <w:rFonts w:ascii="Wingdings" w:hAnsi="Wingdings" w:hint="default"/>
+        <w:sz w:val="20"/>
+      </w:rPr>
+    </w:lvl>
+    <w:lvl w:ilvl="4" w:tentative="1">
+      <w:start w:val="1"/>
+      <w:numFmt w:val="bullet"/>
+      <w:lvlText w:val=""/>
+      <w:lvlJc w:val="left"/>
+      <w:pPr>
+        <w:tabs>
+          <w:tab w:val="num" w:pos="3600"/>
+        </w:tabs>
+        <w:ind w:left="3600" w:hanging="360"/>
+      </w:pPr>
+      <w:rPr>
+        <w:rFonts w:ascii="Wingdings" w:hAnsi="Wingdings" w:hint="default"/>
+        <w:sz w:val="20"/>
+      </w:rPr>
+    </w:lvl>
+    <w:lvl w:ilvl="5" w:tentative="1">
+      <w:start w:val="1"/>
+      <w:numFmt w:val="bullet"/>
+      <w:lvlText w:val=""/>
+      <w:lvlJc w:val="left"/>
+      <w:pPr>
+        <w:tabs>
+          <w:tab w:val="num" w:pos="4320"/>
+        </w:tabs>
+        <w:ind w:left="4320" w:hanging="360"/>
+      </w:pPr>
+      <w:rPr>
+        <w:rFonts w:ascii="Wingdings" w:hAnsi="Wingdings" w:hint="default"/>
+        <w:sz w:val="20"/>
+      </w:rPr>
+    </w:lvl>
+    <w:lvl w:ilvl="6" w:tentative="1">
+      <w:start w:val="1"/>
+      <w:numFmt w:val="bullet"/>
+      <w:lvlText w:val=""/>
+      <w:lvlJc w:val="left"/>
+      <w:pPr>
+        <w:tabs>
+          <w:tab w:val="num" w:pos="5040"/>
+        </w:tabs>
+        <w:ind w:left="5040" w:hanging="360"/>
+      </w:pPr>
+      <w:rPr>
+        <w:rFonts w:ascii="Wingdings" w:hAnsi="Wingdings" w:hint="default"/>
+        <w:sz w:val="20"/>
+      </w:rPr>
+    </w:lvl>
+    <w:lvl w:ilvl="7" w:tentative="1">
+      <w:start w:val="1"/>
+      <w:numFmt w:val="bullet"/>
+      <w:lvlText w:val=""/>
+      <w:lvlJc w:val="left"/>
+      <w:pPr>
+        <w:tabs>
+          <w:tab w:val="num" w:pos="5760"/>
+        </w:tabs>
+        <w:ind w:left="5760" w:hanging="360"/>
+      </w:pPr>
+      <w:rPr>
+        <w:rFonts w:ascii="Wingdings" w:hAnsi="Wingdings" w:hint="default"/>
+        <w:sz w:val="20"/>
+      </w:rPr>
+    </w:lvl>
+    <w:lvl w:ilvl="8" w:tentative="1">
+      <w:start w:val="1"/>
+      <w:numFmt w:val="bullet"/>
+      <w:lvlText w:val=""/>
+      <w:lvlJc w:val="left"/>
+      <w:pPr>
+        <w:tabs>
+          <w:tab w:val="num" w:pos="6480"/>
+        </w:tabs>
+        <w:ind w:left="6480" w:hanging="360"/>
+      </w:pPr>
+      <w:rPr>
+        <w:rFonts w:ascii="Wingdings" w:hAnsi="Wingdings" w:hint="default"/>
+        <w:sz w:val="20"/>
+      </w:rPr>
+    </w:lvl>
+  </w:abstractNum>
+  <w:abstractNum w:abstractNumId="8" w15:restartNumberingAfterBreak="0">
     <w:nsid w:val="20D411ED"/>
     <w:multiLevelType w:val="multilevel"/>
     <w:tmpl w:val="084C900C"/>
@@ -1368,7 +2276,7 @@
       </w:pPr>
     </w:lvl>
   </w:abstractNum>
-  <w:abstractNum w:abstractNumId="5" w15:restartNumberingAfterBreak="0">
+  <w:abstractNum w:abstractNumId="9" w15:restartNumberingAfterBreak="0">
     <w:nsid w:val="210D1B16"/>
     <w:multiLevelType w:val="hybridMultilevel"/>
     <w:tmpl w:val="54F24260"/>
@@ -1481,7 +2389,7 @@
       </w:rPr>
     </w:lvl>
   </w:abstractNum>
-  <w:abstractNum w:abstractNumId="6" w15:restartNumberingAfterBreak="0">
+  <w:abstractNum w:abstractNumId="10" w15:restartNumberingAfterBreak="0">
     <w:nsid w:val="4F9F43E9"/>
     <w:multiLevelType w:val="multilevel"/>
     <w:tmpl w:val="FF0C0BB4"/>
@@ -1594,7 +2502,7 @@
       </w:pPr>
     </w:lvl>
   </w:abstractNum>
-  <w:abstractNum w:abstractNumId="7" w15:restartNumberingAfterBreak="0">
+  <w:abstractNum w:abstractNumId="11" w15:restartNumberingAfterBreak="0">
     <w:nsid w:val="50022E08"/>
     <w:multiLevelType w:val="multilevel"/>
     <w:tmpl w:val="084C900C"/>
@@ -1707,7 +2615,7 @@
       </w:pPr>
     </w:lvl>
   </w:abstractNum>
-  <w:abstractNum w:abstractNumId="8" w15:restartNumberingAfterBreak="0">
+  <w:abstractNum w:abstractNumId="12" w15:restartNumberingAfterBreak="0">
     <w:nsid w:val="583D6D37"/>
     <w:multiLevelType w:val="hybridMultilevel"/>
     <w:tmpl w:val="E37CB2B8"/>
@@ -1820,7 +2728,7 @@
       </w:rPr>
     </w:lvl>
   </w:abstractNum>
-  <w:abstractNum w:abstractNumId="9" w15:restartNumberingAfterBreak="0">
+  <w:abstractNum w:abstractNumId="13" w15:restartNumberingAfterBreak="0">
     <w:nsid w:val="5AF813DE"/>
     <w:multiLevelType w:val="multilevel"/>
     <w:tmpl w:val="9E3E1F6C"/>
@@ -1933,7 +2841,156 @@
       </w:pPr>
     </w:lvl>
   </w:abstractNum>
-  <w:abstractNum w:abstractNumId="10" w15:restartNumberingAfterBreak="0">
+  <w:abstractNum w:abstractNumId="14" w15:restartNumberingAfterBreak="0">
+    <w:nsid w:val="6DDF5FC1"/>
+    <w:multiLevelType w:val="multilevel"/>
+    <w:tmpl w:val="584E2B36"/>
+    <w:lvl w:ilvl="0">
+      <w:start w:val="1"/>
+      <w:numFmt w:val="bullet"/>
+      <w:lvlText w:val=""/>
+      <w:lvlJc w:val="left"/>
+      <w:pPr>
+        <w:tabs>
+          <w:tab w:val="num" w:pos="720"/>
+        </w:tabs>
+        <w:ind w:left="720" w:hanging="360"/>
+      </w:pPr>
+      <w:rPr>
+        <w:rFonts w:ascii="Symbol" w:hAnsi="Symbol" w:hint="default"/>
+        <w:sz w:val="20"/>
+      </w:rPr>
+    </w:lvl>
+    <w:lvl w:ilvl="1" w:tentative="1">
+      <w:start w:val="1"/>
+      <w:numFmt w:val="bullet"/>
+      <w:lvlText w:val="o"/>
+      <w:lvlJc w:val="left"/>
+      <w:pPr>
+        <w:tabs>
+          <w:tab w:val="num" w:pos="1440"/>
+        </w:tabs>
+        <w:ind w:left="1440" w:hanging="360"/>
+      </w:pPr>
+      <w:rPr>
+        <w:rFonts w:ascii="Courier New" w:hAnsi="Courier New" w:hint="default"/>
+        <w:sz w:val="20"/>
+      </w:rPr>
+    </w:lvl>
+    <w:lvl w:ilvl="2" w:tentative="1">
+      <w:start w:val="1"/>
+      <w:numFmt w:val="bullet"/>
+      <w:lvlText w:val=""/>
+      <w:lvlJc w:val="left"/>
+      <w:pPr>
+        <w:tabs>
+          <w:tab w:val="num" w:pos="2160"/>
+        </w:tabs>
+        <w:ind w:left="2160" w:hanging="360"/>
+      </w:pPr>
+      <w:rPr>
+        <w:rFonts w:ascii="Wingdings" w:hAnsi="Wingdings" w:hint="default"/>
+        <w:sz w:val="20"/>
+      </w:rPr>
+    </w:lvl>
+    <w:lvl w:ilvl="3" w:tentative="1">
+      <w:start w:val="1"/>
+      <w:numFmt w:val="bullet"/>
+      <w:lvlText w:val=""/>
+      <w:lvlJc w:val="left"/>
+      <w:pPr>
+        <w:tabs>
+          <w:tab w:val="num" w:pos="2880"/>
+        </w:tabs>
+        <w:ind w:left="2880" w:hanging="360"/>
+      </w:pPr>
+      <w:rPr>
+        <w:rFonts w:ascii="Wingdings" w:hAnsi="Wingdings" w:hint="default"/>
+        <w:sz w:val="20"/>
+      </w:rPr>
+    </w:lvl>
+    <w:lvl w:ilvl="4" w:tentative="1">
+      <w:start w:val="1"/>
+      <w:numFmt w:val="bullet"/>
+      <w:lvlText w:val=""/>
+      <w:lvlJc w:val="left"/>
+      <w:pPr>
+        <w:tabs>
+          <w:tab w:val="num" w:pos="3600"/>
+        </w:tabs>
+        <w:ind w:left="3600" w:hanging="360"/>
+      </w:pPr>
+      <w:rPr>
+        <w:rFonts w:ascii="Wingdings" w:hAnsi="Wingdings" w:hint="default"/>
+        <w:sz w:val="20"/>
+      </w:rPr>
+    </w:lvl>
+    <w:lvl w:ilvl="5" w:tentative="1">
+      <w:start w:val="1"/>
+      <w:numFmt w:val="bullet"/>
+      <w:lvlText w:val=""/>
+      <w:lvlJc w:val="left"/>
+      <w:pPr>
+        <w:tabs>
+          <w:tab w:val="num" w:pos="4320"/>
+        </w:tabs>
+        <w:ind w:left="4320" w:hanging="360"/>
+      </w:pPr>
+      <w:rPr>
+        <w:rFonts w:ascii="Wingdings" w:hAnsi="Wingdings" w:hint="default"/>
+        <w:sz w:val="20"/>
+      </w:rPr>
+    </w:lvl>
+    <w:lvl w:ilvl="6" w:tentative="1">
+      <w:start w:val="1"/>
+      <w:numFmt w:val="bullet"/>
+      <w:lvlText w:val=""/>
+      <w:lvlJc w:val="left"/>
+      <w:pPr>
+        <w:tabs>
+          <w:tab w:val="num" w:pos="5040"/>
+        </w:tabs>
+        <w:ind w:left="5040" w:hanging="360"/>
+      </w:pPr>
+      <w:rPr>
+        <w:rFonts w:ascii="Wingdings" w:hAnsi="Wingdings" w:hint="default"/>
+        <w:sz w:val="20"/>
+      </w:rPr>
+    </w:lvl>
+    <w:lvl w:ilvl="7" w:tentative="1">
+      <w:start w:val="1"/>
+      <w:numFmt w:val="bullet"/>
+      <w:lvlText w:val=""/>
+      <w:lvlJc w:val="left"/>
+      <w:pPr>
+        <w:tabs>
+          <w:tab w:val="num" w:pos="5760"/>
+        </w:tabs>
+        <w:ind w:left="5760" w:hanging="360"/>
+      </w:pPr>
+      <w:rPr>
+        <w:rFonts w:ascii="Wingdings" w:hAnsi="Wingdings" w:hint="default"/>
+        <w:sz w:val="20"/>
+      </w:rPr>
+    </w:lvl>
+    <w:lvl w:ilvl="8" w:tentative="1">
+      <w:start w:val="1"/>
+      <w:numFmt w:val="bullet"/>
+      <w:lvlText w:val=""/>
+      <w:lvlJc w:val="left"/>
+      <w:pPr>
+        <w:tabs>
+          <w:tab w:val="num" w:pos="6480"/>
+        </w:tabs>
+        <w:ind w:left="6480" w:hanging="360"/>
+      </w:pPr>
+      <w:rPr>
+        <w:rFonts w:ascii="Wingdings" w:hAnsi="Wingdings" w:hint="default"/>
+        <w:sz w:val="20"/>
+      </w:rPr>
+    </w:lvl>
+  </w:abstractNum>
+  <w:abstractNum w:abstractNumId="15" w15:restartNumberingAfterBreak="0">
     <w:nsid w:val="70775779"/>
     <w:multiLevelType w:val="multilevel"/>
     <w:tmpl w:val="10E6AB5E"/>
@@ -2047,37 +3104,52 @@
     </w:lvl>
   </w:abstractNum>
   <w:num w:numId="1" w16cid:durableId="1367753639">
+    <w:abstractNumId w:val="13"/>
+  </w:num>
+  <w:num w:numId="2" w16cid:durableId="1048914577">
+    <w:abstractNumId w:val="4"/>
+  </w:num>
+  <w:num w:numId="3" w16cid:durableId="340548540">
+    <w:abstractNumId w:val="11"/>
+  </w:num>
+  <w:num w:numId="4" w16cid:durableId="1639148053">
+    <w:abstractNumId w:val="8"/>
+  </w:num>
+  <w:num w:numId="5" w16cid:durableId="2097092239">
     <w:abstractNumId w:val="9"/>
   </w:num>
-  <w:num w:numId="2" w16cid:durableId="1048914577">
+  <w:num w:numId="6" w16cid:durableId="1488865457">
+    <w:abstractNumId w:val="3"/>
+  </w:num>
+  <w:num w:numId="7" w16cid:durableId="1401245371">
+    <w:abstractNumId w:val="6"/>
+  </w:num>
+  <w:num w:numId="8" w16cid:durableId="534273122">
+    <w:abstractNumId w:val="12"/>
+  </w:num>
+  <w:num w:numId="9" w16cid:durableId="1102651781">
+    <w:abstractNumId w:val="5"/>
+  </w:num>
+  <w:num w:numId="10" w16cid:durableId="871722313">
+    <w:abstractNumId w:val="10"/>
+  </w:num>
+  <w:num w:numId="11" w16cid:durableId="1251964857">
+    <w:abstractNumId w:val="15"/>
+  </w:num>
+  <w:num w:numId="12" w16cid:durableId="1960842726">
+    <w:abstractNumId w:val="0"/>
+  </w:num>
+  <w:num w:numId="13" w16cid:durableId="1026716001">
+    <w:abstractNumId w:val="14"/>
+  </w:num>
+  <w:num w:numId="14" w16cid:durableId="1581332996">
+    <w:abstractNumId w:val="7"/>
+  </w:num>
+  <w:num w:numId="15" w16cid:durableId="1672374639">
     <w:abstractNumId w:val="1"/>
   </w:num>
-  <w:num w:numId="3" w16cid:durableId="340548540">
-    <w:abstractNumId w:val="7"/>
-  </w:num>
-  <w:num w:numId="4" w16cid:durableId="1639148053">
-    <w:abstractNumId w:val="4"/>
-  </w:num>
-  <w:num w:numId="5" w16cid:durableId="2097092239">
-    <w:abstractNumId w:val="5"/>
-  </w:num>
-  <w:num w:numId="6" w16cid:durableId="1488865457">
-    <w:abstractNumId w:val="0"/>
-  </w:num>
-  <w:num w:numId="7" w16cid:durableId="1401245371">
-    <w:abstractNumId w:val="3"/>
-  </w:num>
-  <w:num w:numId="8" w16cid:durableId="534273122">
-    <w:abstractNumId w:val="8"/>
-  </w:num>
-  <w:num w:numId="9" w16cid:durableId="1102651781">
+  <w:num w:numId="16" w16cid:durableId="121852482">
     <w:abstractNumId w:val="2"/>
-  </w:num>
-  <w:num w:numId="10" w16cid:durableId="871722313">
-    <w:abstractNumId w:val="6"/>
-  </w:num>
-  <w:num w:numId="11" w16cid:durableId="1251964857">
-    <w:abstractNumId w:val="10"/>
   </w:num>
 </w:numbering>
 </file>
@@ -2525,6 +3597,29 @@
       <w:szCs w:val="26"/>
     </w:rPr>
   </w:style>
+  <w:style w:type="paragraph" w:styleId="Heading3">
+    <w:name w:val="heading 3"/>
+    <w:basedOn w:val="Normal"/>
+    <w:next w:val="Normal"/>
+    <w:link w:val="Heading3Char"/>
+    <w:uiPriority w:val="9"/>
+    <w:semiHidden/>
+    <w:unhideWhenUsed/>
+    <w:qFormat/>
+    <w:rsid w:val="009F061C"/>
+    <w:pPr>
+      <w:keepNext/>
+      <w:keepLines/>
+      <w:spacing w:before="40" w:after="0"/>
+      <w:outlineLvl w:val="2"/>
+    </w:pPr>
+    <w:rPr>
+      <w:rFonts w:asciiTheme="majorHAnsi" w:eastAsiaTheme="majorEastAsia" w:hAnsiTheme="majorHAnsi" w:cstheme="majorBidi"/>
+      <w:color w:val="1F3763" w:themeColor="accent1" w:themeShade="7F"/>
+      <w:sz w:val="24"/>
+      <w:szCs w:val="24"/>
+    </w:rPr>
+  </w:style>
   <w:style w:type="character" w:default="1" w:styleId="DefaultParagraphFont">
     <w:name w:val="Default Paragraph Font"/>
     <w:uiPriority w:val="1"/>
@@ -2614,6 +3709,31 @@
       <w:sz w:val="24"/>
       <w:szCs w:val="24"/>
       <w:lang w:eastAsia="en-IE"/>
+    </w:rPr>
+  </w:style>
+  <w:style w:type="character" w:customStyle="1" w:styleId="Heading3Char">
+    <w:name w:val="Heading 3 Char"/>
+    <w:basedOn w:val="DefaultParagraphFont"/>
+    <w:link w:val="Heading3"/>
+    <w:uiPriority w:val="9"/>
+    <w:semiHidden/>
+    <w:rsid w:val="009F061C"/>
+    <w:rPr>
+      <w:rFonts w:asciiTheme="majorHAnsi" w:eastAsiaTheme="majorEastAsia" w:hAnsiTheme="majorHAnsi" w:cstheme="majorBidi"/>
+      <w:color w:val="1F3763" w:themeColor="accent1" w:themeShade="7F"/>
+      <w:sz w:val="24"/>
+      <w:szCs w:val="24"/>
+    </w:rPr>
+  </w:style>
+  <w:style w:type="character" w:styleId="Strong">
+    <w:name w:val="Strong"/>
+    <w:basedOn w:val="DefaultParagraphFont"/>
+    <w:uiPriority w:val="22"/>
+    <w:qFormat/>
+    <w:rsid w:val="009F061C"/>
+    <w:rPr>
+      <w:b/>
+      <w:bCs/>
     </w:rPr>
   </w:style>
 </w:styles>

</xml_diff>